<commit_message>
Update Ressources matérielles Bisoly.docx
</commit_message>
<xml_diff>
--- a/Florian/Ressources matérielles Bisoly.docx
+++ b/Florian/Ressources matérielles Bisoly.docx
@@ -185,41 +185,6 @@
       </w:r>
     </w:p>
     <w:p/>
-    <w:p/>
-    <w:p/>
-    <w:p>
-      <w:pPr>
-        <w:rPr>
-          <w:b/>
-          <w:bCs/>
-        </w:rPr>
-      </w:pPr>
-    </w:p>
-    <w:p/>
-    <w:p/>
-    <w:p>
-      <w:pPr>
-        <w:rPr>
-          <w:bdr w:val="single" w:sz="2" w:space="0" w:color="auto" w:frame="1"/>
-        </w:rPr>
-      </w:pPr>
-    </w:p>
-    <w:p>
-      <w:pPr>
-        <w:rPr>
-          <w:bdr w:val="single" w:sz="2" w:space="0" w:color="auto" w:frame="1"/>
-        </w:rPr>
-      </w:pPr>
-    </w:p>
-    <w:p>
-      <w:pPr>
-        <w:rPr>
-          <w:rFonts w:ascii="Georgia" w:hAnsi="Georgia"/>
-          <w:spacing w:val="1"/>
-          <w:bdr w:val="single" w:sz="2" w:space="0" w:color="auto" w:frame="1"/>
-        </w:rPr>
-      </w:pPr>
-    </w:p>
     <w:sectPr>
       <w:pgSz w:w="11906" w:h="16838"/>
       <w:pgMar w:top="1417" w:right="1417" w:bottom="1417" w:left="1417" w:header="708" w:footer="708" w:gutter="0"/>

</xml_diff>